<commit_message>
Last Update 21-06-2019 13:38:33.51
</commit_message>
<xml_diff>
--- a/2019/OOPS-LP-Macro.docx
+++ b/2019/OOPS-LP-Macro.docx
@@ -12,21 +12,12 @@
           <w:bCs/>
         </w:rPr>
       </w:pPr>
-      <w:proofErr w:type="spellStart"/>
       <w:r>
         <w:rPr>
           <w:b/>
           <w:bCs/>
         </w:rPr>
-        <w:t>KGiSL</w:t>
-      </w:r>
-      <w:proofErr w:type="spellEnd"/>
-      <w:r>
-        <w:rPr>
-          <w:b/>
-          <w:bCs/>
-        </w:rPr>
-        <w:t xml:space="preserve"> Institute of Technology</w:t>
+        <w:t>KGiSL Institute of Technology</w:t>
       </w:r>
     </w:p>
     <w:p>
@@ -113,17 +104,8 @@
           <w:szCs w:val="20"/>
         </w:rPr>
         <w:tab/>
-        <w:t xml:space="preserve">: Mr. S. </w:t>
-      </w:r>
-      <w:proofErr w:type="spellStart"/>
-      <w:r>
-        <w:rPr>
-          <w:sz w:val="20"/>
-          <w:szCs w:val="20"/>
-        </w:rPr>
-        <w:t>Rajasekaran</w:t>
-      </w:r>
-      <w:proofErr w:type="spellEnd"/>
+        <w:t>: Mr. S. Rajasekaran</w:t>
+      </w:r>
       <w:r>
         <w:rPr>
           <w:sz w:val="20"/>
@@ -357,22 +339,7 @@
           <w:szCs w:val="20"/>
         </w:rPr>
         <w:tab/>
-      </w:r>
-      <w:proofErr w:type="spellStart"/>
-      <w:r>
-        <w:rPr>
-          <w:sz w:val="20"/>
-          <w:szCs w:val="20"/>
-        </w:rPr>
-        <w:t>Sem</w:t>
-      </w:r>
-      <w:proofErr w:type="spellEnd"/>
-      <w:r>
-        <w:rPr>
-          <w:sz w:val="20"/>
-          <w:szCs w:val="20"/>
-        </w:rPr>
-        <w:t>/Year</w:t>
+        <w:t>Sem/Year</w:t>
       </w:r>
       <w:r>
         <w:rPr>
@@ -433,15 +400,7 @@
         <w:t>Delivery</w:t>
       </w:r>
       <w:r>
-        <w:t xml:space="preserve">- </w:t>
-      </w:r>
-      <w:proofErr w:type="gramStart"/>
-      <w:r>
-        <w:t>At</w:t>
-      </w:r>
-      <w:proofErr w:type="gramEnd"/>
-      <w:r>
-        <w:t xml:space="preserve"> Semester beginning</w:t>
+        <w:t>- At Semester beginning</w:t>
       </w:r>
       <w:r>
         <w:t>)</w:t>
@@ -486,7 +445,6 @@
                 <w:szCs w:val="22"/>
               </w:rPr>
             </w:pPr>
-            <w:proofErr w:type="spellStart"/>
             <w:r>
               <w:rPr>
                 <w:b/>
@@ -495,7 +453,6 @@
               </w:rPr>
               <w:t>S.No</w:t>
             </w:r>
-            <w:proofErr w:type="spellEnd"/>
           </w:p>
         </w:tc>
         <w:tc>
@@ -663,7 +620,7 @@
                 <w:sz w:val="16"/>
                 <w:szCs w:val="16"/>
               </w:rPr>
-              <w:t>17/06/19</w:t>
+              <w:t>10/06/19</w:t>
             </w:r>
           </w:p>
         </w:tc>
@@ -685,7 +642,7 @@
                 <w:sz w:val="16"/>
                 <w:szCs w:val="16"/>
               </w:rPr>
-              <w:t>28/06/19</w:t>
+              <w:t>21/06/19</w:t>
             </w:r>
           </w:p>
         </w:tc>
@@ -780,7 +737,7 @@
                 <w:sz w:val="16"/>
                 <w:szCs w:val="16"/>
               </w:rPr>
-              <w:t>29/06/19</w:t>
+              <w:t>24/06/19</w:t>
             </w:r>
           </w:p>
         </w:tc>
@@ -802,7 +759,7 @@
                 <w:sz w:val="16"/>
                 <w:szCs w:val="16"/>
               </w:rPr>
-              <w:t>10/07/19</w:t>
+              <w:t>02/07/19</w:t>
             </w:r>
           </w:p>
         </w:tc>
@@ -897,7 +854,7 @@
                 <w:sz w:val="16"/>
                 <w:szCs w:val="16"/>
               </w:rPr>
-              <w:t>10/07/19</w:t>
+              <w:t>04/07/19</w:t>
             </w:r>
           </w:p>
         </w:tc>
@@ -919,7 +876,7 @@
                 <w:sz w:val="16"/>
                 <w:szCs w:val="16"/>
               </w:rPr>
-              <w:t>20/07/19</w:t>
+              <w:t>15/07/19</w:t>
             </w:r>
           </w:p>
         </w:tc>
@@ -1014,7 +971,7 @@
                 <w:sz w:val="16"/>
                 <w:szCs w:val="16"/>
               </w:rPr>
-              <w:t>22/07/19</w:t>
+              <w:t>16/07/19</w:t>
             </w:r>
           </w:p>
         </w:tc>
@@ -1036,7 +993,7 @@
                 <w:sz w:val="16"/>
                 <w:szCs w:val="16"/>
               </w:rPr>
-              <w:t>30/07/19</w:t>
+              <w:t>24/07/19</w:t>
             </w:r>
           </w:p>
         </w:tc>
@@ -1131,7 +1088,7 @@
                 <w:sz w:val="16"/>
                 <w:szCs w:val="16"/>
               </w:rPr>
-              <w:t>01/08/19</w:t>
+              <w:t>24/07/19</w:t>
             </w:r>
           </w:p>
         </w:tc>
@@ -1153,7 +1110,7 @@
                 <w:sz w:val="16"/>
                 <w:szCs w:val="16"/>
               </w:rPr>
-              <w:t>19/08/19</w:t>
+              <w:t>13/08/19</w:t>
             </w:r>
           </w:p>
         </w:tc>
@@ -1339,15 +1296,7 @@
         <w:t>Delivery</w:t>
       </w:r>
       <w:r>
-        <w:t xml:space="preserve">- </w:t>
-      </w:r>
-      <w:proofErr w:type="gramStart"/>
-      <w:r>
-        <w:t>At</w:t>
-      </w:r>
-      <w:proofErr w:type="gramEnd"/>
-      <w:r>
-        <w:t xml:space="preserve"> Semester End</w:t>
+        <w:t>- At Semester End</w:t>
       </w:r>
       <w:r>
         <w:t>)</w:t>
@@ -1397,7 +1346,6 @@
                 <w:szCs w:val="22"/>
               </w:rPr>
             </w:pPr>
-            <w:proofErr w:type="spellStart"/>
             <w:r>
               <w:rPr>
                 <w:b/>
@@ -1406,7 +1354,6 @@
               </w:rPr>
               <w:t>S.No</w:t>
             </w:r>
-            <w:proofErr w:type="spellEnd"/>
           </w:p>
         </w:tc>
         <w:tc>
@@ -1607,27 +1554,6 @@
                 <w:szCs w:val="16"/>
               </w:rPr>
             </w:pPr>
-            <w:r>
-              <w:rPr>
-                <w:sz w:val="16"/>
-                <w:szCs w:val="16"/>
-              </w:rPr>
-              <w:t>1</w:t>
-            </w:r>
-            <w:r>
-              <w:rPr>
-                <w:sz w:val="16"/>
-                <w:szCs w:val="16"/>
-              </w:rPr>
-              <w:t>8</w:t>
-            </w:r>
-            <w:r>
-              <w:rPr>
-                <w:sz w:val="16"/>
-                <w:szCs w:val="16"/>
-              </w:rPr>
-              <w:t>.12.18</w:t>
-            </w:r>
           </w:p>
         </w:tc>
         <w:tc>

</xml_diff>